<commit_message>
Second draft of project outline uploaded.
</commit_message>
<xml_diff>
--- a/Project Outline.docx
+++ b/Project Outline.docx
@@ -159,8 +159,14 @@
     <w:p>
       <w:pPr>
         <w:pStyle w:val="Heading1"/>
+        <w:rPr>
+          <w:color w:val="4472C4" w:themeColor="accent1"/>
+        </w:rPr>
       </w:pPr>
       <w:r>
+        <w:rPr>
+          <w:color w:val="4472C4" w:themeColor="accent1"/>
+        </w:rPr>
         <w:t>Data Set</w:t>
       </w:r>
     </w:p>
@@ -172,6 +178,37 @@
     <w:p>
       <w:pPr>
         <w:pStyle w:val="Heading1"/>
+        <w:rPr>
+          <w:color w:val="4472C4" w:themeColor="accent1"/>
+        </w:rPr>
+      </w:pPr>
+      <w:r>
+        <w:rPr>
+          <w:color w:val="4472C4" w:themeColor="accent1"/>
+        </w:rPr>
+        <w:t>Additional JS Library</w:t>
+      </w:r>
+    </w:p>
+    <w:p>
+      <w:r>
+        <w:t xml:space="preserve">We will be </w:t>
+      </w:r>
+      <w:r>
+        <w:t xml:space="preserve">using </w:t>
+      </w:r>
+      <w:r>
+        <w:t>SQLite Node.js to pull data from out SQLite DB</w:t>
+      </w:r>
+      <w:r>
+        <w:t>.</w:t>
+      </w:r>
+    </w:p>
+    <w:p>
+      <w:pPr>
+        <w:pStyle w:val="Heading1"/>
+        <w:rPr>
+          <w:color w:val="4472C4" w:themeColor="accent1"/>
+        </w:rPr>
       </w:pPr>
       <w:r>
         <w:rPr>
@@ -183,13 +220,7 @@
         <w:rPr>
           <w:rStyle w:val="Emphasis"/>
         </w:rPr>
-        <w:t xml:space="preserve"> and </w:t>
-      </w:r>
-      <w:r>
-        <w:rPr>
-          <w:rStyle w:val="Emphasis"/>
-        </w:rPr>
-        <w:t>Visualizations</w:t>
+        <w:t xml:space="preserve"> and Visualizations</w:t>
       </w:r>
     </w:p>
     <w:tbl>
@@ -276,14 +307,6 @@
     </w:tbl>
     <w:p>
       <w:pPr>
-        <w:pStyle w:val="Heading1"/>
-        <w:rPr>
-          <w:noProof/>
-        </w:rPr>
-      </w:pPr>
-    </w:p>
-    <w:p>
-      <w:pPr>
         <w:rPr>
           <w:rFonts w:asciiTheme="majorHAnsi" w:hAnsiTheme="majorHAnsi"/>
           <w:b/>
@@ -305,11 +328,13 @@
         <w:pStyle w:val="Heading1"/>
         <w:rPr>
           <w:noProof/>
+          <w:color w:val="4472C4" w:themeColor="accent1"/>
         </w:rPr>
       </w:pPr>
       <w:r>
         <w:rPr>
           <w:noProof/>
+          <w:color w:val="4472C4" w:themeColor="accent1"/>
         </w:rPr>
         <w:lastRenderedPageBreak/>
         <w:t>Heat Map</w:t>
@@ -376,11 +401,214 @@
         </w:drawing>
       </w:r>
     </w:p>
+    <w:p>
+      <w:pPr>
+        <w:pStyle w:val="Heading1"/>
+        <w:rPr>
+          <w:noProof/>
+          <w:color w:val="4472C4" w:themeColor="accent1"/>
+        </w:rPr>
+      </w:pPr>
+      <w:r>
+        <w:rPr>
+          <w:noProof/>
+          <w:color w:val="4472C4" w:themeColor="accent1"/>
+        </w:rPr>
+        <w:t>GDP and TMS</w:t>
+      </w:r>
+    </w:p>
+    <w:tbl>
+      <w:tblPr>
+        <w:tblStyle w:val="TableGrid"/>
+        <w:tblW w:w="0" w:type="auto"/>
+        <w:tblLook w:val="04A0" w:firstRow="1" w:lastRow="0" w:firstColumn="1" w:lastColumn="0" w:noHBand="0" w:noVBand="1"/>
+      </w:tblPr>
+      <w:tblGrid>
+        <w:gridCol w:w="4700"/>
+        <w:gridCol w:w="4694"/>
+      </w:tblGrid>
+      <w:tr>
+        <w:trPr>
+          <w:trHeight w:val="4065"/>
+        </w:trPr>
+        <w:tc>
+          <w:tcPr>
+            <w:tcW w:w="4700" w:type="dxa"/>
+          </w:tcPr>
+          <w:p>
+            <w:r>
+              <w:rPr>
+                <w:noProof/>
+              </w:rPr>
+              <w:drawing>
+                <wp:inline distT="0" distB="0" distL="0" distR="0" wp14:anchorId="296C449A" wp14:editId="162FCAB5">
+                  <wp:extent cx="2899576" cy="2552700"/>
+                  <wp:effectExtent l="0" t="0" r="0" b="0"/>
+                  <wp:docPr id="2" name="Picture 2" descr="A close up of a map&#10;&#10;Description automatically generated"/>
+                  <wp:cNvGraphicFramePr>
+                    <a:graphicFrameLocks xmlns:a="http://schemas.openxmlformats.org/drawingml/2006/main" noChangeAspect="1"/>
+                  </wp:cNvGraphicFramePr>
+                  <a:graphic xmlns:a="http://schemas.openxmlformats.org/drawingml/2006/main">
+                    <a:graphicData uri="http://schemas.openxmlformats.org/drawingml/2006/picture">
+                      <pic:pic xmlns:pic="http://schemas.openxmlformats.org/drawingml/2006/picture">
+                        <pic:nvPicPr>
+                          <pic:cNvPr id="2" name="GDP.png"/>
+                          <pic:cNvPicPr/>
+                        </pic:nvPicPr>
+                        <pic:blipFill>
+                          <a:blip r:embed="rId11">
+                            <a:extLst>
+                              <a:ext uri="{28A0092B-C50C-407E-A947-70E740481C1C}">
+                                <a14:useLocalDpi xmlns:a14="http://schemas.microsoft.com/office/drawing/2010/main" val="0"/>
+                              </a:ext>
+                            </a:extLst>
+                          </a:blip>
+                          <a:stretch>
+                            <a:fillRect/>
+                          </a:stretch>
+                        </pic:blipFill>
+                        <pic:spPr>
+                          <a:xfrm>
+                            <a:off x="0" y="0"/>
+                            <a:ext cx="2958084" cy="2604209"/>
+                          </a:xfrm>
+                          <a:prstGeom prst="rect">
+                            <a:avLst/>
+                          </a:prstGeom>
+                        </pic:spPr>
+                      </pic:pic>
+                    </a:graphicData>
+                  </a:graphic>
+                </wp:inline>
+              </w:drawing>
+            </w:r>
+          </w:p>
+        </w:tc>
+        <w:tc>
+          <w:tcPr>
+            <w:tcW w:w="4694" w:type="dxa"/>
+          </w:tcPr>
+          <w:p>
+            <w:r>
+              <w:rPr>
+                <w:noProof/>
+              </w:rPr>
+              <w:drawing>
+                <wp:inline distT="0" distB="0" distL="0" distR="0" wp14:anchorId="7580587B" wp14:editId="29E8334F">
+                  <wp:extent cx="2891790" cy="2573521"/>
+                  <wp:effectExtent l="0" t="0" r="3810" b="0"/>
+                  <wp:docPr id="3" name="Picture 3" descr="A screenshot of a map&#10;&#10;Description automatically generated"/>
+                  <wp:cNvGraphicFramePr>
+                    <a:graphicFrameLocks xmlns:a="http://schemas.openxmlformats.org/drawingml/2006/main" noChangeAspect="1"/>
+                  </wp:cNvGraphicFramePr>
+                  <a:graphic xmlns:a="http://schemas.openxmlformats.org/drawingml/2006/main">
+                    <a:graphicData uri="http://schemas.openxmlformats.org/drawingml/2006/picture">
+                      <pic:pic xmlns:pic="http://schemas.openxmlformats.org/drawingml/2006/picture">
+                        <pic:nvPicPr>
+                          <pic:cNvPr id="3" name="TMS.png"/>
+                          <pic:cNvPicPr/>
+                        </pic:nvPicPr>
+                        <pic:blipFill>
+                          <a:blip r:embed="rId12">
+                            <a:extLst>
+                              <a:ext uri="{28A0092B-C50C-407E-A947-70E740481C1C}">
+                                <a14:useLocalDpi xmlns:a14="http://schemas.microsoft.com/office/drawing/2010/main" val="0"/>
+                              </a:ext>
+                            </a:extLst>
+                          </a:blip>
+                          <a:stretch>
+                            <a:fillRect/>
+                          </a:stretch>
+                        </pic:blipFill>
+                        <pic:spPr>
+                          <a:xfrm>
+                            <a:off x="0" y="0"/>
+                            <a:ext cx="2935425" cy="2612354"/>
+                          </a:xfrm>
+                          <a:prstGeom prst="rect">
+                            <a:avLst/>
+                          </a:prstGeom>
+                        </pic:spPr>
+                      </pic:pic>
+                    </a:graphicData>
+                  </a:graphic>
+                </wp:inline>
+              </w:drawing>
+            </w:r>
+          </w:p>
+        </w:tc>
+      </w:tr>
+    </w:tbl>
+    <w:p>
+      <w:pPr>
+        <w:pStyle w:val="Heading1"/>
+        <w:rPr>
+          <w:noProof/>
+          <w:color w:val="4472C4" w:themeColor="accent1"/>
+        </w:rPr>
+      </w:pPr>
+      <w:r>
+        <w:rPr>
+          <w:noProof/>
+          <w:color w:val="4472C4" w:themeColor="accent1"/>
+        </w:rPr>
+        <w:lastRenderedPageBreak/>
+        <w:t>Bar Chart Race</w:t>
+      </w:r>
+    </w:p>
+    <w:p>
+      <w:r>
+        <w:rPr>
+          <w:noProof/>
+        </w:rPr>
+        <w:drawing>
+          <wp:inline distT="0" distB="0" distL="0" distR="0" wp14:anchorId="14C7E4BF" wp14:editId="1E6BD7B5">
+            <wp:extent cx="5971540" cy="5583555"/>
+            <wp:effectExtent l="0" t="0" r="0" b="0"/>
+            <wp:docPr id="4" name="Picture 4" descr="A screenshot of text&#10;&#10;Description automatically generated"/>
+            <wp:cNvGraphicFramePr>
+              <a:graphicFrameLocks xmlns:a="http://schemas.openxmlformats.org/drawingml/2006/main" noChangeAspect="1"/>
+            </wp:cNvGraphicFramePr>
+            <a:graphic xmlns:a="http://schemas.openxmlformats.org/drawingml/2006/main">
+              <a:graphicData uri="http://schemas.openxmlformats.org/drawingml/2006/picture">
+                <pic:pic xmlns:pic="http://schemas.openxmlformats.org/drawingml/2006/picture">
+                  <pic:nvPicPr>
+                    <pic:cNvPr id="4" name="BCR.gif"/>
+                    <pic:cNvPicPr/>
+                  </pic:nvPicPr>
+                  <pic:blipFill>
+                    <a:blip r:embed="rId13">
+                      <a:extLst>
+                        <a:ext uri="{28A0092B-C50C-407E-A947-70E740481C1C}">
+                          <a14:useLocalDpi xmlns:a14="http://schemas.microsoft.com/office/drawing/2010/main" val="0"/>
+                        </a:ext>
+                      </a:extLst>
+                    </a:blip>
+                    <a:stretch>
+                      <a:fillRect/>
+                    </a:stretch>
+                  </pic:blipFill>
+                  <pic:spPr>
+                    <a:xfrm>
+                      <a:off x="0" y="0"/>
+                      <a:ext cx="5971540" cy="5583555"/>
+                    </a:xfrm>
+                    <a:prstGeom prst="rect">
+                      <a:avLst/>
+                    </a:prstGeom>
+                  </pic:spPr>
+                </pic:pic>
+              </a:graphicData>
+            </a:graphic>
+          </wp:inline>
+        </w:drawing>
+      </w:r>
+    </w:p>
     <w:p/>
     <w:sectPr>
-      <w:headerReference w:type="default" r:id="rId11"/>
-      <w:footerReference w:type="default" r:id="rId12"/>
-      <w:headerReference w:type="first" r:id="rId13"/>
+      <w:headerReference w:type="default" r:id="rId14"/>
+      <w:footerReference w:type="default" r:id="rId15"/>
+      <w:headerReference w:type="first" r:id="rId16"/>
       <w:pgSz w:w="12240" w:h="15840" w:code="1"/>
       <w:pgMar w:top="1418" w:right="1418" w:bottom="851" w:left="1418" w:header="709" w:footer="340" w:gutter="0"/>
       <w:cols w:space="708"/>
@@ -2877,7 +3105,10 @@
             <w:pStyle w:val="D34A8625959F4335A06647230C48135B"/>
           </w:pPr>
           <w:r>
-            <w:t>Neque porro quisquam est, qui dolorem ipsum quia dolor sit amet, consectetur, adipisci velit, sed quia non numquam eius modi tempora incidunt ut labore et dolore magnam aliquam quaerat voluptatem. Ut enim ad minima veniam, quis nostrum exercitationem ullam corporis suscipit laboriosam, nisi ut aliquid ex ea commodi consequatur?</w:t>
+            <w:t xml:space="preserve">Neque porro quisquam est, qui dolorem ipsum quia dolor sit amet, consectetur, adipisci velit, sed quia non numquam eius modi tempora incidunt ut labore et dolore magnam aliquam quaerat voluptatem. Ut enim ad minima </w:t>
+          </w:r>
+          <w:r>
+            <w:t>veniam, quis nostrum exercitationem ullam corporis suscipit laboriosam, nisi ut aliquid ex ea commodi consequatur?</w:t>
           </w:r>
         </w:p>
       </w:docPartBody>
@@ -3115,6 +3346,10 @@
     <w:compatSetting w:name="differentiateMultirowTableHeaders" w:uri="http://schemas.microsoft.com/office/word" w:val="1"/>
     <w:compatSetting w:name="useWord2013TrackBottomHyphenation" w:uri="http://schemas.microsoft.com/office/word" w:val="0"/>
   </w:compat>
+  <w:rsids>
+    <w:rsidRoot w:val="0015794D"/>
+    <w:rsid w:val="0015794D"/>
+  </w:rsids>
   <m:mathPr>
     <m:mathFont m:val="Cambria Math"/>
     <m:brkBin m:val="before"/>
@@ -4012,15 +4247,6 @@
 </file>
 
 <file path=customXml/item1.xml><?xml version="1.0" encoding="utf-8"?>
-<?mso-contentType ?>
-<FormTemplates xmlns="http://schemas.microsoft.com/sharepoint/v3/contenttype/forms">
-  <Display>DocumentLibraryForm</Display>
-  <Edit>DocumentLibraryForm</Edit>
-  <New>DocumentLibraryForm</New>
-</FormTemplates>
-</file>
-
-<file path=customXml/item2.xml><?xml version="1.0" encoding="utf-8"?>
 <ct:contentTypeSchema xmlns:ct="http://schemas.microsoft.com/office/2006/metadata/contentType" xmlns:ma="http://schemas.microsoft.com/office/2006/metadata/properties/metaAttributes" ct:_="" ma:_="" ma:contentTypeName="Document" ma:contentTypeID="0x01010079F111ED35F8CC479449609E8A0923A6" ma:contentTypeVersion="12" ma:contentTypeDescription="Create a new document." ma:contentTypeScope="" ma:versionID="fa6e671f1cd7e4d96ff9652be322dd5e">
   <xsd:schema xmlns:xsd="http://www.w3.org/2001/XMLSchema" xmlns:xs="http://www.w3.org/2001/XMLSchema" xmlns:p="http://schemas.microsoft.com/office/2006/metadata/properties" xmlns:ns2="71af3243-3dd4-4a8d-8c0d-dd76da1f02a5" xmlns:ns3="16c05727-aa75-4e4a-9b5f-8a80a1165891" targetNamespace="http://schemas.microsoft.com/office/2006/metadata/properties" ma:root="true" ma:fieldsID="4e2496f70b101db0b8013f30a071bbf7" ns2:_="" ns3:_="">
     <xsd:import namespace="71af3243-3dd4-4a8d-8c0d-dd76da1f02a5"/>
@@ -4241,6 +4467,15 @@
 </ct:contentTypeSchema>
 </file>
 
+<file path=customXml/item2.xml><?xml version="1.0" encoding="utf-8"?>
+<?mso-contentType ?>
+<FormTemplates xmlns="http://schemas.microsoft.com/sharepoint/v3/contenttype/forms">
+  <Display>DocumentLibraryForm</Display>
+  <Edit>DocumentLibraryForm</Edit>
+  <New>DocumentLibraryForm</New>
+</FormTemplates>
+</file>
+
 <file path=customXml/item3.xml><?xml version="1.0" encoding="utf-8"?>
 <p:properties xmlns:p="http://schemas.microsoft.com/office/2006/metadata/properties" xmlns:xsi="http://www.w3.org/2001/XMLSchema-instance" xmlns:pc="http://schemas.microsoft.com/office/infopath/2007/PartnerControls">
   <documentManagement>
@@ -4251,14 +4486,6 @@
 </file>
 
 <file path=customXml/itemProps1.xml><?xml version="1.0" encoding="utf-8"?>
-<ds:datastoreItem xmlns:ds="http://schemas.openxmlformats.org/officeDocument/2006/customXml" ds:itemID="{BFF75F1C-B41B-488A-9267-68864D3C15A5}">
-  <ds:schemaRefs>
-    <ds:schemaRef ds:uri="http://schemas.microsoft.com/sharepoint/v3/contenttype/forms"/>
-  </ds:schemaRefs>
-</ds:datastoreItem>
-</file>
-
-<file path=customXml/itemProps2.xml><?xml version="1.0" encoding="utf-8"?>
 <ds:datastoreItem xmlns:ds="http://schemas.openxmlformats.org/officeDocument/2006/customXml" ds:itemID="{E661F654-B318-449E-80A5-A95570B90262}">
   <ds:schemaRefs>
     <ds:schemaRef ds:uri="http://schemas.microsoft.com/office/2006/metadata/contentType"/>
@@ -4277,6 +4504,14 @@
 </ds:datastoreItem>
 </file>
 
+<file path=customXml/itemProps2.xml><?xml version="1.0" encoding="utf-8"?>
+<ds:datastoreItem xmlns:ds="http://schemas.openxmlformats.org/officeDocument/2006/customXml" ds:itemID="{BFF75F1C-B41B-488A-9267-68864D3C15A5}">
+  <ds:schemaRefs>
+    <ds:schemaRef ds:uri="http://schemas.microsoft.com/sharepoint/v3/contenttype/forms"/>
+  </ds:schemaRefs>
+</ds:datastoreItem>
+</file>
+
 <file path=customXml/itemProps3.xml><?xml version="1.0" encoding="utf-8"?>
 <ds:datastoreItem xmlns:ds="http://schemas.openxmlformats.org/officeDocument/2006/customXml" ds:itemID="{3B837835-72CB-4299-965D-EC30EB543F7B}">
   <ds:schemaRefs>

</xml_diff>